<commit_message>
Added evaluation referral assignment
</commit_message>
<xml_diff>
--- a/GAM130/ref/2/2019-20-gam130-assignment-2-ref-brief.docx
+++ b/GAM130/ref/2/2019-20-gam130-assignment-2-ref-brief.docx
@@ -1,6 +1,6 @@
 
 <file path=word/document.xml><?xml version="1.0" encoding="utf-8"?>
-<w:document xmlns:wpc="http://schemas.microsoft.com/office/word/2010/wordprocessingCanvas" xmlns:cx="http://schemas.microsoft.com/office/drawing/2014/chartex" xmlns:cx1="http://schemas.microsoft.com/office/drawing/2015/9/8/chartex" xmlns:cx2="http://schemas.microsoft.com/office/drawing/2015/10/21/chartex" xmlns:cx3="http://schemas.microsoft.com/office/drawing/2016/5/9/chartex" xmlns:cx4="http://schemas.microsoft.com/office/drawing/2016/5/10/chartex" xmlns:cx5="http://schemas.microsoft.com/office/drawing/2016/5/11/chartex" xmlns:cx6="http://schemas.microsoft.com/office/drawing/2016/5/12/chartex" xmlns:cx7="http://schemas.microsoft.com/office/drawing/2016/5/13/chartex" xmlns:cx8="http://schemas.microsoft.com/office/drawing/2016/5/14/chartex" xmlns:mc="http://schemas.openxmlformats.org/markup-compatibility/2006" xmlns:aink="http://schemas.microsoft.com/office/drawing/2016/ink" xmlns:am3d="http://schemas.microsoft.com/office/drawing/2017/model3d" xmlns:o="urn:schemas-microsoft-com:office:office" xmlns:r="http://schemas.openxmlformats.org/officeDocument/2006/relationships" xmlns:m="http://schemas.openxmlformats.org/officeDocument/2006/math" xmlns:v="urn:schemas-microsoft-com:vml" xmlns:wp14="http://schemas.microsoft.com/office/word/2010/wordprocessingDrawing" xmlns:wp="http://schemas.openxmlformats.org/drawingml/2006/wordprocessingDrawing" xmlns:w10="urn:schemas-microsoft-com:office:word" xmlns:w="http://schemas.openxmlformats.org/wordprocessingml/2006/main" xmlns:w14="http://schemas.microsoft.com/office/word/2010/wordml" xmlns:w15="http://schemas.microsoft.com/office/word/2012/wordml" xmlns:w16cid="http://schemas.microsoft.com/office/word/2016/wordml/cid" xmlns:w16se="http://schemas.microsoft.com/office/word/2015/wordml/symex" xmlns:wpg="http://schemas.microsoft.com/office/word/2010/wordprocessingGroup" xmlns:wpi="http://schemas.microsoft.com/office/word/2010/wordprocessingInk" xmlns:wne="http://schemas.microsoft.com/office/word/2006/wordml" xmlns:wps="http://schemas.microsoft.com/office/word/2010/wordprocessingShape" mc:Ignorable="w14 w15 w16se w16cid wp14">
+<w:document xmlns:wpc="http://schemas.microsoft.com/office/word/2010/wordprocessingCanvas" xmlns:cx="http://schemas.microsoft.com/office/drawing/2014/chartex" xmlns:cx1="http://schemas.microsoft.com/office/drawing/2015/9/8/chartex" xmlns:cx2="http://schemas.microsoft.com/office/drawing/2015/10/21/chartex" xmlns:cx3="http://schemas.microsoft.com/office/drawing/2016/5/9/chartex" xmlns:cx4="http://schemas.microsoft.com/office/drawing/2016/5/10/chartex" xmlns:cx5="http://schemas.microsoft.com/office/drawing/2016/5/11/chartex" xmlns:cx6="http://schemas.microsoft.com/office/drawing/2016/5/12/chartex" xmlns:cx7="http://schemas.microsoft.com/office/drawing/2016/5/13/chartex" xmlns:cx8="http://schemas.microsoft.com/office/drawing/2016/5/14/chartex" xmlns:mc="http://schemas.openxmlformats.org/markup-compatibility/2006" xmlns:aink="http://schemas.microsoft.com/office/drawing/2016/ink" xmlns:am3d="http://schemas.microsoft.com/office/drawing/2017/model3d" xmlns:o="urn:schemas-microsoft-com:office:office" xmlns:r="http://schemas.openxmlformats.org/officeDocument/2006/relationships" xmlns:m="http://schemas.openxmlformats.org/officeDocument/2006/math" xmlns:v="urn:schemas-microsoft-com:vml" xmlns:wp14="http://schemas.microsoft.com/office/word/2010/wordprocessingDrawing" xmlns:wp="http://schemas.openxmlformats.org/drawingml/2006/wordprocessingDrawing" xmlns:w10="urn:schemas-microsoft-com:office:word" xmlns:w="http://schemas.openxmlformats.org/wordprocessingml/2006/main" xmlns:w14="http://schemas.microsoft.com/office/word/2010/wordml" xmlns:w15="http://schemas.microsoft.com/office/word/2012/wordml" xmlns:w16cex="http://schemas.microsoft.com/office/word/2018/wordml/cex" xmlns:w16cid="http://schemas.microsoft.com/office/word/2016/wordml/cid" xmlns:w16="http://schemas.microsoft.com/office/word/2018/wordml" xmlns:w16se="http://schemas.microsoft.com/office/word/2015/wordml/symex" xmlns:wpg="http://schemas.microsoft.com/office/word/2010/wordprocessingGroup" xmlns:wpi="http://schemas.microsoft.com/office/word/2010/wordprocessingInk" xmlns:wne="http://schemas.microsoft.com/office/word/2006/wordml" xmlns:wps="http://schemas.microsoft.com/office/word/2010/wordprocessingShape" mc:Ignorable="w14 w15 w16se w16cid w16 w16cex wp14">
   <w:body>
     <w:p>
       <w:pPr>
@@ -12,9 +12,26 @@
             <v:stroke joinstyle="miter"/>
             <v:path gradientshapeok="t" o:connecttype="rect"/>
           </v:shapetype>
-          <v:shape id="_x0000_s1027" type="#_x0000_t202" alt="" style="position:absolute;left:0;text-align:left;margin-left:10.7pt;margin-top:13.9pt;width:522.6pt;height:30.15pt;z-index:251665408;mso-wrap-style:square;mso-wrap-edited:f;mso-width-percent:0;mso-height-percent:0;mso-width-percent:0;mso-height-percent:0;v-text-anchor:top" filled="f" stroked="f">
+          <v:shape id="_x0000_s1027" type="#_x0000_t202" alt="" style="position:absolute;left:0;text-align:left;margin-left:11pt;margin-top:14.4pt;width:522.6pt;height:66pt;z-index:251665408;mso-wrap-style:square;mso-wrap-edited:f;mso-width-percent:0;mso-height-percent:0;mso-width-percent:0;mso-height-percent:0;v-text-anchor:top" filled="f" stroked="f">
             <v:textbox style="mso-next-textbox:#_x0000_s1027" inset="0,0,0,0">
               <w:txbxContent>
+                <w:p>
+                  <w:pPr>
+                    <w:spacing w:line="587" w:lineRule="exact"/>
+                    <w:jc w:val="right"/>
+                    <w:rPr>
+                      <w:color w:val="FFFFFF" w:themeColor="background1"/>
+                      <w:sz w:val="49"/>
+                    </w:rPr>
+                  </w:pPr>
+                  <w:r>
+                    <w:rPr>
+                      <w:color w:val="FFFFFF" w:themeColor="background1"/>
+                      <w:sz w:val="49"/>
+                    </w:rPr>
+                    <w:t>DEFERRAL &amp; REFERRAL</w:t>
+                  </w:r>
+                </w:p>
                 <w:p>
                   <w:pPr>
                     <w:spacing w:line="587" w:lineRule="exact"/>
@@ -261,13 +278,7 @@
         <w:rPr>
           <w:color w:val="7F7F7F"/>
         </w:rPr>
-        <w:t xml:space="preserve"> </w:t>
-      </w:r>
-      <w:r>
-        <w:rPr>
-          <w:color w:val="7F7F7F"/>
-        </w:rPr>
-        <w:t>Gareth Lewis</w:t>
+        <w:t>Brian McDonald</w:t>
       </w:r>
     </w:p>
     <w:p>
@@ -398,7 +409,7 @@
                   <v:path o:extrusionok="f" gradientshapeok="t" o:connecttype="rect"/>
                   <o:lock v:ext="edit" aspectratio="t"/>
                 </v:shapetype>
-                <v:shape id="_x0000_i1025" type="#_x0000_t75" alt="/var/folders/v7/bjz4cys124x93w_t3bjp7dgw0000gn/T/com.microsoft.Word/Content.MSO/126A0695.tmp" style="width:171.75pt;height:171.75pt;mso-width-percent:0;mso-height-percent:0;mso-width-percent:0;mso-height-percent:0">
+                <v:shape id="_x0000_i1025" type="#_x0000_t75" alt="/var/folders/v7/bjz4cys124x93w_t3bjp7dgw0000gn/T/com.microsoft.Word/Content.MSO/126A0695.tmp" style="width:172pt;height:172pt;mso-width-percent:0;mso-height-percent:0;mso-width-percent:0;mso-height-percent:0">
                   <v:imagedata r:id="rId9" o:title="126A0695"/>
                 </v:shape>
               </w:pict>
@@ -600,8 +611,22 @@
                 <w:iCs/>
                 <w:color w:val="363636"/>
               </w:rPr>
-              <w:t>Balthasar Gracian</w:t>
-            </w:r>
+              <w:t xml:space="preserve">Balthasar </w:t>
+            </w:r>
+            <w:proofErr w:type="spellStart"/>
+            <w:r>
+              <w:rPr>
+                <w:rStyle w:val="Strong"/>
+                <w:rFonts w:asciiTheme="minorHAnsi" w:hAnsiTheme="minorHAnsi" w:cstheme="minorHAnsi"/>
+                <w:b w:val="0"/>
+                <w:bCs w:val="0"/>
+                <w:i/>
+                <w:iCs/>
+                <w:color w:val="363636"/>
+              </w:rPr>
+              <w:t>Gracian</w:t>
+            </w:r>
+            <w:proofErr w:type="spellEnd"/>
           </w:p>
           <w:p>
             <w:pPr>
@@ -631,6 +656,38 @@
             </w:pPr>
             <w:r>
               <w:lastRenderedPageBreak/>
+              <w:t xml:space="preserve">Please note that this assignment is for deferral and referral students. If you are a DEFERRAL </w:t>
+            </w:r>
+            <w:proofErr w:type="gramStart"/>
+            <w:r>
+              <w:t>student</w:t>
+            </w:r>
+            <w:proofErr w:type="gramEnd"/>
+            <w:r>
+              <w:t xml:space="preserve"> then your evaluation will be based on your group work. If you are a REFERRAL </w:t>
+            </w:r>
+            <w:proofErr w:type="gramStart"/>
+            <w:r>
+              <w:t>student</w:t>
+            </w:r>
+            <w:proofErr w:type="gramEnd"/>
+            <w:r>
+              <w:t xml:space="preserve"> then your evaluation will be based on the work you carry out during the referral period.</w:t>
+            </w:r>
+          </w:p>
+          <w:p>
+            <w:pPr>
+              <w:pStyle w:val="Heading1"/>
+            </w:pPr>
+            <w:r>
+              <w:t xml:space="preserve"> </w:t>
+            </w:r>
+          </w:p>
+          <w:p>
+            <w:pPr>
+              <w:pStyle w:val="Heading1"/>
+            </w:pPr>
+            <w:r>
               <w:t>Introduction</w:t>
             </w:r>
           </w:p>
@@ -815,13 +872,32 @@
               <w:pStyle w:val="BodyText"/>
             </w:pPr>
             <w:r>
-              <w:t>Work with your team to develop your game during the first semester</w:t>
+              <w:t>Work with your team</w:t>
+            </w:r>
+            <w:r>
+              <w:t xml:space="preserve"> or as an individual</w:t>
+            </w:r>
+            <w:r>
+              <w:t xml:space="preserve"> to develop your game</w:t>
+            </w:r>
+            <w:r>
+              <w:t>/assets</w:t>
             </w:r>
             <w:r>
               <w:t xml:space="preserve">. </w:t>
             </w:r>
             <w:r>
-              <w:t>As the project progresses, be sure to record your contributions and the impact that those contributions have had on the product you are making, your team and yourself. Use reflective practice to make sense of what has happened on the project and how you can develop your hard and soft skills for the future. </w:t>
+              <w:t xml:space="preserve">As the project progresses, be sure to record your contributions and the impact that those contributions have had on the product you are making, your team </w:t>
+            </w:r>
+            <w:r>
+              <w:lastRenderedPageBreak/>
+              <w:t>and</w:t>
+            </w:r>
+            <w:r>
+              <w:t>/or</w:t>
+            </w:r>
+            <w:r>
+              <w:t xml:space="preserve"> yourself. Use reflective practice to make sense of what has happened on the project and how you can develop your hard and soft skills for the future. </w:t>
             </w:r>
           </w:p>
           <w:p>
@@ -1014,7 +1090,15 @@
               <w:ind w:left="360"/>
             </w:pPr>
             <w:r>
-              <w:t>Falmouth University policy states that deadlines must only be specified on the MyFalmouth system.</w:t>
+              <w:t xml:space="preserve">Falmouth University policy states that deadlines must only be specified on the </w:t>
+            </w:r>
+            <w:proofErr w:type="spellStart"/>
+            <w:r>
+              <w:t>MyFalmouth</w:t>
+            </w:r>
+            <w:proofErr w:type="spellEnd"/>
+            <w:r>
+              <w:t xml:space="preserve"> system.</w:t>
             </w:r>
           </w:p>
           <w:p>
@@ -4572,8 +4656,6 @@
               </w:rPr>
               <w:t>year</w:t>
             </w:r>
-            <w:bookmarkStart w:id="0" w:name="_GoBack"/>
-            <w:bookmarkEnd w:id="0"/>
             <w:r>
               <w:rPr>
                 <w:rFonts w:ascii="Calibri" w:eastAsia="Times New Roman" w:hAnsi="Calibri" w:cs="Times New Roman"/>
@@ -4613,7 +4695,7 @@
 </file>
 
 <file path=word/endnotes.xml><?xml version="1.0" encoding="utf-8"?>
-<w:endnotes xmlns:wpc="http://schemas.microsoft.com/office/word/2010/wordprocessingCanvas" xmlns:cx="http://schemas.microsoft.com/office/drawing/2014/chartex" xmlns:cx1="http://schemas.microsoft.com/office/drawing/2015/9/8/chartex" xmlns:cx2="http://schemas.microsoft.com/office/drawing/2015/10/21/chartex" xmlns:cx3="http://schemas.microsoft.com/office/drawing/2016/5/9/chartex" xmlns:cx4="http://schemas.microsoft.com/office/drawing/2016/5/10/chartex" xmlns:cx5="http://schemas.microsoft.com/office/drawing/2016/5/11/chartex" xmlns:cx6="http://schemas.microsoft.com/office/drawing/2016/5/12/chartex" xmlns:cx7="http://schemas.microsoft.com/office/drawing/2016/5/13/chartex" xmlns:cx8="http://schemas.microsoft.com/office/drawing/2016/5/14/chartex" xmlns:mc="http://schemas.openxmlformats.org/markup-compatibility/2006" xmlns:aink="http://schemas.microsoft.com/office/drawing/2016/ink" xmlns:am3d="http://schemas.microsoft.com/office/drawing/2017/model3d" xmlns:o="urn:schemas-microsoft-com:office:office" xmlns:r="http://schemas.openxmlformats.org/officeDocument/2006/relationships" xmlns:m="http://schemas.openxmlformats.org/officeDocument/2006/math" xmlns:v="urn:schemas-microsoft-com:vml" xmlns:wp14="http://schemas.microsoft.com/office/word/2010/wordprocessingDrawing" xmlns:wp="http://schemas.openxmlformats.org/drawingml/2006/wordprocessingDrawing" xmlns:w10="urn:schemas-microsoft-com:office:word" xmlns:w="http://schemas.openxmlformats.org/wordprocessingml/2006/main" xmlns:w14="http://schemas.microsoft.com/office/word/2010/wordml" xmlns:w15="http://schemas.microsoft.com/office/word/2012/wordml" xmlns:w16cid="http://schemas.microsoft.com/office/word/2016/wordml/cid" xmlns:w16se="http://schemas.microsoft.com/office/word/2015/wordml/symex" xmlns:wpg="http://schemas.microsoft.com/office/word/2010/wordprocessingGroup" xmlns:wpi="http://schemas.microsoft.com/office/word/2010/wordprocessingInk" xmlns:wne="http://schemas.microsoft.com/office/word/2006/wordml" xmlns:wps="http://schemas.microsoft.com/office/word/2010/wordprocessingShape" mc:Ignorable="w14 w15 w16se w16cid wp14">
+<w:endnotes xmlns:wpc="http://schemas.microsoft.com/office/word/2010/wordprocessingCanvas" xmlns:cx="http://schemas.microsoft.com/office/drawing/2014/chartex" xmlns:cx1="http://schemas.microsoft.com/office/drawing/2015/9/8/chartex" xmlns:cx2="http://schemas.microsoft.com/office/drawing/2015/10/21/chartex" xmlns:cx3="http://schemas.microsoft.com/office/drawing/2016/5/9/chartex" xmlns:cx4="http://schemas.microsoft.com/office/drawing/2016/5/10/chartex" xmlns:cx5="http://schemas.microsoft.com/office/drawing/2016/5/11/chartex" xmlns:cx6="http://schemas.microsoft.com/office/drawing/2016/5/12/chartex" xmlns:cx7="http://schemas.microsoft.com/office/drawing/2016/5/13/chartex" xmlns:cx8="http://schemas.microsoft.com/office/drawing/2016/5/14/chartex" xmlns:mc="http://schemas.openxmlformats.org/markup-compatibility/2006" xmlns:aink="http://schemas.microsoft.com/office/drawing/2016/ink" xmlns:am3d="http://schemas.microsoft.com/office/drawing/2017/model3d" xmlns:o="urn:schemas-microsoft-com:office:office" xmlns:r="http://schemas.openxmlformats.org/officeDocument/2006/relationships" xmlns:m="http://schemas.openxmlformats.org/officeDocument/2006/math" xmlns:v="urn:schemas-microsoft-com:vml" xmlns:wp14="http://schemas.microsoft.com/office/word/2010/wordprocessingDrawing" xmlns:wp="http://schemas.openxmlformats.org/drawingml/2006/wordprocessingDrawing" xmlns:w10="urn:schemas-microsoft-com:office:word" xmlns:w="http://schemas.openxmlformats.org/wordprocessingml/2006/main" xmlns:w14="http://schemas.microsoft.com/office/word/2010/wordml" xmlns:w15="http://schemas.microsoft.com/office/word/2012/wordml" xmlns:w16cex="http://schemas.microsoft.com/office/word/2018/wordml/cex" xmlns:w16cid="http://schemas.microsoft.com/office/word/2016/wordml/cid" xmlns:w16="http://schemas.microsoft.com/office/word/2018/wordml" xmlns:w16se="http://schemas.microsoft.com/office/word/2015/wordml/symex" xmlns:wpg="http://schemas.microsoft.com/office/word/2010/wordprocessingGroup" xmlns:wpi="http://schemas.microsoft.com/office/word/2010/wordprocessingInk" xmlns:wne="http://schemas.microsoft.com/office/word/2006/wordml" xmlns:wps="http://schemas.microsoft.com/office/word/2010/wordprocessingShape" mc:Ignorable="w14 w15 w16se w16cid w16 w16cex wp14">
   <w:endnote w:type="separator" w:id="-1">
     <w:p>
       <w:r>
@@ -4632,7 +4714,7 @@
 </file>
 
 <file path=word/footer1.xml><?xml version="1.0" encoding="utf-8"?>
-<w:ftr xmlns:wpc="http://schemas.microsoft.com/office/word/2010/wordprocessingCanvas" xmlns:cx="http://schemas.microsoft.com/office/drawing/2014/chartex" xmlns:cx1="http://schemas.microsoft.com/office/drawing/2015/9/8/chartex" xmlns:cx2="http://schemas.microsoft.com/office/drawing/2015/10/21/chartex" xmlns:cx3="http://schemas.microsoft.com/office/drawing/2016/5/9/chartex" xmlns:cx4="http://schemas.microsoft.com/office/drawing/2016/5/10/chartex" xmlns:cx5="http://schemas.microsoft.com/office/drawing/2016/5/11/chartex" xmlns:cx6="http://schemas.microsoft.com/office/drawing/2016/5/12/chartex" xmlns:cx7="http://schemas.microsoft.com/office/drawing/2016/5/13/chartex" xmlns:cx8="http://schemas.microsoft.com/office/drawing/2016/5/14/chartex" xmlns:mc="http://schemas.openxmlformats.org/markup-compatibility/2006" xmlns:aink="http://schemas.microsoft.com/office/drawing/2016/ink" xmlns:am3d="http://schemas.microsoft.com/office/drawing/2017/model3d" xmlns:o="urn:schemas-microsoft-com:office:office" xmlns:r="http://schemas.openxmlformats.org/officeDocument/2006/relationships" xmlns:m="http://schemas.openxmlformats.org/officeDocument/2006/math" xmlns:v="urn:schemas-microsoft-com:vml" xmlns:wp14="http://schemas.microsoft.com/office/word/2010/wordprocessingDrawing" xmlns:wp="http://schemas.openxmlformats.org/drawingml/2006/wordprocessingDrawing" xmlns:w10="urn:schemas-microsoft-com:office:word" xmlns:w="http://schemas.openxmlformats.org/wordprocessingml/2006/main" xmlns:w14="http://schemas.microsoft.com/office/word/2010/wordml" xmlns:w15="http://schemas.microsoft.com/office/word/2012/wordml" xmlns:w16cid="http://schemas.microsoft.com/office/word/2016/wordml/cid" xmlns:w16se="http://schemas.microsoft.com/office/word/2015/wordml/symex" xmlns:wpg="http://schemas.microsoft.com/office/word/2010/wordprocessingGroup" xmlns:wpi="http://schemas.microsoft.com/office/word/2010/wordprocessingInk" xmlns:wne="http://schemas.microsoft.com/office/word/2006/wordml" xmlns:wps="http://schemas.microsoft.com/office/word/2010/wordprocessingShape" mc:Ignorable="w14 w15 w16se w16cid wp14">
+<w:ftr xmlns:wpc="http://schemas.microsoft.com/office/word/2010/wordprocessingCanvas" xmlns:cx="http://schemas.microsoft.com/office/drawing/2014/chartex" xmlns:cx1="http://schemas.microsoft.com/office/drawing/2015/9/8/chartex" xmlns:cx2="http://schemas.microsoft.com/office/drawing/2015/10/21/chartex" xmlns:cx3="http://schemas.microsoft.com/office/drawing/2016/5/9/chartex" xmlns:cx4="http://schemas.microsoft.com/office/drawing/2016/5/10/chartex" xmlns:cx5="http://schemas.microsoft.com/office/drawing/2016/5/11/chartex" xmlns:cx6="http://schemas.microsoft.com/office/drawing/2016/5/12/chartex" xmlns:cx7="http://schemas.microsoft.com/office/drawing/2016/5/13/chartex" xmlns:cx8="http://schemas.microsoft.com/office/drawing/2016/5/14/chartex" xmlns:mc="http://schemas.openxmlformats.org/markup-compatibility/2006" xmlns:aink="http://schemas.microsoft.com/office/drawing/2016/ink" xmlns:am3d="http://schemas.microsoft.com/office/drawing/2017/model3d" xmlns:o="urn:schemas-microsoft-com:office:office" xmlns:r="http://schemas.openxmlformats.org/officeDocument/2006/relationships" xmlns:m="http://schemas.openxmlformats.org/officeDocument/2006/math" xmlns:v="urn:schemas-microsoft-com:vml" xmlns:wp14="http://schemas.microsoft.com/office/word/2010/wordprocessingDrawing" xmlns:wp="http://schemas.openxmlformats.org/drawingml/2006/wordprocessingDrawing" xmlns:w10="urn:schemas-microsoft-com:office:word" xmlns:w="http://schemas.openxmlformats.org/wordprocessingml/2006/main" xmlns:w14="http://schemas.microsoft.com/office/word/2010/wordml" xmlns:w15="http://schemas.microsoft.com/office/word/2012/wordml" xmlns:w16cex="http://schemas.microsoft.com/office/word/2018/wordml/cex" xmlns:w16cid="http://schemas.microsoft.com/office/word/2016/wordml/cid" xmlns:w16="http://schemas.microsoft.com/office/word/2018/wordml" xmlns:w16se="http://schemas.microsoft.com/office/word/2015/wordml/symex" xmlns:wpg="http://schemas.microsoft.com/office/word/2010/wordprocessingGroup" xmlns:wpi="http://schemas.microsoft.com/office/word/2010/wordprocessingInk" xmlns:wne="http://schemas.microsoft.com/office/word/2006/wordml" xmlns:wps="http://schemas.microsoft.com/office/word/2010/wordprocessingShape" mc:Ignorable="w14 w15 w16se w16cid w16 w16cex wp14">
   <w:p>
     <w:pPr>
       <w:pStyle w:val="Footer"/>
@@ -4646,7 +4728,7 @@
 </file>
 
 <file path=word/footer2.xml><?xml version="1.0" encoding="utf-8"?>
-<w:ftr xmlns:wpc="http://schemas.microsoft.com/office/word/2010/wordprocessingCanvas" xmlns:cx="http://schemas.microsoft.com/office/drawing/2014/chartex" xmlns:cx1="http://schemas.microsoft.com/office/drawing/2015/9/8/chartex" xmlns:cx2="http://schemas.microsoft.com/office/drawing/2015/10/21/chartex" xmlns:cx3="http://schemas.microsoft.com/office/drawing/2016/5/9/chartex" xmlns:cx4="http://schemas.microsoft.com/office/drawing/2016/5/10/chartex" xmlns:cx5="http://schemas.microsoft.com/office/drawing/2016/5/11/chartex" xmlns:cx6="http://schemas.microsoft.com/office/drawing/2016/5/12/chartex" xmlns:cx7="http://schemas.microsoft.com/office/drawing/2016/5/13/chartex" xmlns:cx8="http://schemas.microsoft.com/office/drawing/2016/5/14/chartex" xmlns:mc="http://schemas.openxmlformats.org/markup-compatibility/2006" xmlns:aink="http://schemas.microsoft.com/office/drawing/2016/ink" xmlns:am3d="http://schemas.microsoft.com/office/drawing/2017/model3d" xmlns:o="urn:schemas-microsoft-com:office:office" xmlns:r="http://schemas.openxmlformats.org/officeDocument/2006/relationships" xmlns:m="http://schemas.openxmlformats.org/officeDocument/2006/math" xmlns:v="urn:schemas-microsoft-com:vml" xmlns:wp14="http://schemas.microsoft.com/office/word/2010/wordprocessingDrawing" xmlns:wp="http://schemas.openxmlformats.org/drawingml/2006/wordprocessingDrawing" xmlns:w10="urn:schemas-microsoft-com:office:word" xmlns:w="http://schemas.openxmlformats.org/wordprocessingml/2006/main" xmlns:w14="http://schemas.microsoft.com/office/word/2010/wordml" xmlns:w15="http://schemas.microsoft.com/office/word/2012/wordml" xmlns:w16cid="http://schemas.microsoft.com/office/word/2016/wordml/cid" xmlns:w16se="http://schemas.microsoft.com/office/word/2015/wordml/symex" xmlns:wpg="http://schemas.microsoft.com/office/word/2010/wordprocessingGroup" xmlns:wpi="http://schemas.microsoft.com/office/word/2010/wordprocessingInk" xmlns:wne="http://schemas.microsoft.com/office/word/2006/wordml" xmlns:wps="http://schemas.microsoft.com/office/word/2010/wordprocessingShape" mc:Ignorable="w14 w15 w16se w16cid wp14">
+<w:ftr xmlns:wpc="http://schemas.microsoft.com/office/word/2010/wordprocessingCanvas" xmlns:cx="http://schemas.microsoft.com/office/drawing/2014/chartex" xmlns:cx1="http://schemas.microsoft.com/office/drawing/2015/9/8/chartex" xmlns:cx2="http://schemas.microsoft.com/office/drawing/2015/10/21/chartex" xmlns:cx3="http://schemas.microsoft.com/office/drawing/2016/5/9/chartex" xmlns:cx4="http://schemas.microsoft.com/office/drawing/2016/5/10/chartex" xmlns:cx5="http://schemas.microsoft.com/office/drawing/2016/5/11/chartex" xmlns:cx6="http://schemas.microsoft.com/office/drawing/2016/5/12/chartex" xmlns:cx7="http://schemas.microsoft.com/office/drawing/2016/5/13/chartex" xmlns:cx8="http://schemas.microsoft.com/office/drawing/2016/5/14/chartex" xmlns:mc="http://schemas.openxmlformats.org/markup-compatibility/2006" xmlns:aink="http://schemas.microsoft.com/office/drawing/2016/ink" xmlns:am3d="http://schemas.microsoft.com/office/drawing/2017/model3d" xmlns:o="urn:schemas-microsoft-com:office:office" xmlns:r="http://schemas.openxmlformats.org/officeDocument/2006/relationships" xmlns:m="http://schemas.openxmlformats.org/officeDocument/2006/math" xmlns:v="urn:schemas-microsoft-com:vml" xmlns:wp14="http://schemas.microsoft.com/office/word/2010/wordprocessingDrawing" xmlns:wp="http://schemas.openxmlformats.org/drawingml/2006/wordprocessingDrawing" xmlns:w10="urn:schemas-microsoft-com:office:word" xmlns:w="http://schemas.openxmlformats.org/wordprocessingml/2006/main" xmlns:w14="http://schemas.microsoft.com/office/word/2010/wordml" xmlns:w15="http://schemas.microsoft.com/office/word/2012/wordml" xmlns:w16cex="http://schemas.microsoft.com/office/word/2018/wordml/cex" xmlns:w16cid="http://schemas.microsoft.com/office/word/2016/wordml/cid" xmlns:w16="http://schemas.microsoft.com/office/word/2018/wordml" xmlns:w16se="http://schemas.microsoft.com/office/word/2015/wordml/symex" xmlns:wpg="http://schemas.microsoft.com/office/word/2010/wordprocessingGroup" xmlns:wpi="http://schemas.microsoft.com/office/word/2010/wordprocessingInk" xmlns:wne="http://schemas.microsoft.com/office/word/2006/wordml" xmlns:wps="http://schemas.microsoft.com/office/word/2010/wordprocessingShape" mc:Ignorable="w14 w15 w16se w16cid w16 w16cex wp14">
   <w:p>
     <w:pPr>
       <w:pStyle w:val="Footer"/>
@@ -4656,7 +4738,7 @@
 </file>
 
 <file path=word/footnotes.xml><?xml version="1.0" encoding="utf-8"?>
-<w:footnotes xmlns:wpc="http://schemas.microsoft.com/office/word/2010/wordprocessingCanvas" xmlns:cx="http://schemas.microsoft.com/office/drawing/2014/chartex" xmlns:cx1="http://schemas.microsoft.com/office/drawing/2015/9/8/chartex" xmlns:cx2="http://schemas.microsoft.com/office/drawing/2015/10/21/chartex" xmlns:cx3="http://schemas.microsoft.com/office/drawing/2016/5/9/chartex" xmlns:cx4="http://schemas.microsoft.com/office/drawing/2016/5/10/chartex" xmlns:cx5="http://schemas.microsoft.com/office/drawing/2016/5/11/chartex" xmlns:cx6="http://schemas.microsoft.com/office/drawing/2016/5/12/chartex" xmlns:cx7="http://schemas.microsoft.com/office/drawing/2016/5/13/chartex" xmlns:cx8="http://schemas.microsoft.com/office/drawing/2016/5/14/chartex" xmlns:mc="http://schemas.openxmlformats.org/markup-compatibility/2006" xmlns:aink="http://schemas.microsoft.com/office/drawing/2016/ink" xmlns:am3d="http://schemas.microsoft.com/office/drawing/2017/model3d" xmlns:o="urn:schemas-microsoft-com:office:office" xmlns:r="http://schemas.openxmlformats.org/officeDocument/2006/relationships" xmlns:m="http://schemas.openxmlformats.org/officeDocument/2006/math" xmlns:v="urn:schemas-microsoft-com:vml" xmlns:wp14="http://schemas.microsoft.com/office/word/2010/wordprocessingDrawing" xmlns:wp="http://schemas.openxmlformats.org/drawingml/2006/wordprocessingDrawing" xmlns:w10="urn:schemas-microsoft-com:office:word" xmlns:w="http://schemas.openxmlformats.org/wordprocessingml/2006/main" xmlns:w14="http://schemas.microsoft.com/office/word/2010/wordml" xmlns:w15="http://schemas.microsoft.com/office/word/2012/wordml" xmlns:w16cid="http://schemas.microsoft.com/office/word/2016/wordml/cid" xmlns:w16se="http://schemas.microsoft.com/office/word/2015/wordml/symex" xmlns:wpg="http://schemas.microsoft.com/office/word/2010/wordprocessingGroup" xmlns:wpi="http://schemas.microsoft.com/office/word/2010/wordprocessingInk" xmlns:wne="http://schemas.microsoft.com/office/word/2006/wordml" xmlns:wps="http://schemas.microsoft.com/office/word/2010/wordprocessingShape" mc:Ignorable="w14 w15 w16se w16cid wp14">
+<w:footnotes xmlns:wpc="http://schemas.microsoft.com/office/word/2010/wordprocessingCanvas" xmlns:cx="http://schemas.microsoft.com/office/drawing/2014/chartex" xmlns:cx1="http://schemas.microsoft.com/office/drawing/2015/9/8/chartex" xmlns:cx2="http://schemas.microsoft.com/office/drawing/2015/10/21/chartex" xmlns:cx3="http://schemas.microsoft.com/office/drawing/2016/5/9/chartex" xmlns:cx4="http://schemas.microsoft.com/office/drawing/2016/5/10/chartex" xmlns:cx5="http://schemas.microsoft.com/office/drawing/2016/5/11/chartex" xmlns:cx6="http://schemas.microsoft.com/office/drawing/2016/5/12/chartex" xmlns:cx7="http://schemas.microsoft.com/office/drawing/2016/5/13/chartex" xmlns:cx8="http://schemas.microsoft.com/office/drawing/2016/5/14/chartex" xmlns:mc="http://schemas.openxmlformats.org/markup-compatibility/2006" xmlns:aink="http://schemas.microsoft.com/office/drawing/2016/ink" xmlns:am3d="http://schemas.microsoft.com/office/drawing/2017/model3d" xmlns:o="urn:schemas-microsoft-com:office:office" xmlns:r="http://schemas.openxmlformats.org/officeDocument/2006/relationships" xmlns:m="http://schemas.openxmlformats.org/officeDocument/2006/math" xmlns:v="urn:schemas-microsoft-com:vml" xmlns:wp14="http://schemas.microsoft.com/office/word/2010/wordprocessingDrawing" xmlns:wp="http://schemas.openxmlformats.org/drawingml/2006/wordprocessingDrawing" xmlns:w10="urn:schemas-microsoft-com:office:word" xmlns:w="http://schemas.openxmlformats.org/wordprocessingml/2006/main" xmlns:w14="http://schemas.microsoft.com/office/word/2010/wordml" xmlns:w15="http://schemas.microsoft.com/office/word/2012/wordml" xmlns:w16cex="http://schemas.microsoft.com/office/word/2018/wordml/cex" xmlns:w16cid="http://schemas.microsoft.com/office/word/2016/wordml/cid" xmlns:w16="http://schemas.microsoft.com/office/word/2018/wordml" xmlns:w16se="http://schemas.microsoft.com/office/word/2015/wordml/symex" xmlns:wpg="http://schemas.microsoft.com/office/word/2010/wordprocessingGroup" xmlns:wpi="http://schemas.microsoft.com/office/word/2010/wordprocessingInk" xmlns:wne="http://schemas.microsoft.com/office/word/2006/wordml" xmlns:wps="http://schemas.microsoft.com/office/word/2010/wordprocessingShape" mc:Ignorable="w14 w15 w16se w16cid w16 w16cex wp14">
   <w:footnote w:type="separator" w:id="-1">
     <w:p>
       <w:r>
@@ -4675,7 +4757,7 @@
 </file>
 
 <file path=word/numbering.xml><?xml version="1.0" encoding="utf-8"?>
-<w:numbering xmlns:wpc="http://schemas.microsoft.com/office/word/2010/wordprocessingCanvas" xmlns:cx="http://schemas.microsoft.com/office/drawing/2014/chartex" xmlns:cx1="http://schemas.microsoft.com/office/drawing/2015/9/8/chartex" xmlns:cx2="http://schemas.microsoft.com/office/drawing/2015/10/21/chartex" xmlns:cx3="http://schemas.microsoft.com/office/drawing/2016/5/9/chartex" xmlns:cx4="http://schemas.microsoft.com/office/drawing/2016/5/10/chartex" xmlns:cx5="http://schemas.microsoft.com/office/drawing/2016/5/11/chartex" xmlns:cx6="http://schemas.microsoft.com/office/drawing/2016/5/12/chartex" xmlns:cx7="http://schemas.microsoft.com/office/drawing/2016/5/13/chartex" xmlns:cx8="http://schemas.microsoft.com/office/drawing/2016/5/14/chartex" xmlns:mc="http://schemas.openxmlformats.org/markup-compatibility/2006" xmlns:aink="http://schemas.microsoft.com/office/drawing/2016/ink" xmlns:am3d="http://schemas.microsoft.com/office/drawing/2017/model3d" xmlns:o="urn:schemas-microsoft-com:office:office" xmlns:r="http://schemas.openxmlformats.org/officeDocument/2006/relationships" xmlns:m="http://schemas.openxmlformats.org/officeDocument/2006/math" xmlns:v="urn:schemas-microsoft-com:vml" xmlns:wp14="http://schemas.microsoft.com/office/word/2010/wordprocessingDrawing" xmlns:wp="http://schemas.openxmlformats.org/drawingml/2006/wordprocessingDrawing" xmlns:w10="urn:schemas-microsoft-com:office:word" xmlns:w="http://schemas.openxmlformats.org/wordprocessingml/2006/main" xmlns:w14="http://schemas.microsoft.com/office/word/2010/wordml" xmlns:w15="http://schemas.microsoft.com/office/word/2012/wordml" xmlns:w16cid="http://schemas.microsoft.com/office/word/2016/wordml/cid" xmlns:w16se="http://schemas.microsoft.com/office/word/2015/wordml/symex" xmlns:wpg="http://schemas.microsoft.com/office/word/2010/wordprocessingGroup" xmlns:wpi="http://schemas.microsoft.com/office/word/2010/wordprocessingInk" xmlns:wne="http://schemas.microsoft.com/office/word/2006/wordml" xmlns:wps="http://schemas.microsoft.com/office/word/2010/wordprocessingShape" mc:Ignorable="w14 w15 w16se w16cid wp14">
+<w:numbering xmlns:wpc="http://schemas.microsoft.com/office/word/2010/wordprocessingCanvas" xmlns:cx="http://schemas.microsoft.com/office/drawing/2014/chartex" xmlns:cx1="http://schemas.microsoft.com/office/drawing/2015/9/8/chartex" xmlns:cx2="http://schemas.microsoft.com/office/drawing/2015/10/21/chartex" xmlns:cx3="http://schemas.microsoft.com/office/drawing/2016/5/9/chartex" xmlns:cx4="http://schemas.microsoft.com/office/drawing/2016/5/10/chartex" xmlns:cx5="http://schemas.microsoft.com/office/drawing/2016/5/11/chartex" xmlns:cx6="http://schemas.microsoft.com/office/drawing/2016/5/12/chartex" xmlns:cx7="http://schemas.microsoft.com/office/drawing/2016/5/13/chartex" xmlns:cx8="http://schemas.microsoft.com/office/drawing/2016/5/14/chartex" xmlns:mc="http://schemas.openxmlformats.org/markup-compatibility/2006" xmlns:aink="http://schemas.microsoft.com/office/drawing/2016/ink" xmlns:am3d="http://schemas.microsoft.com/office/drawing/2017/model3d" xmlns:o="urn:schemas-microsoft-com:office:office" xmlns:r="http://schemas.openxmlformats.org/officeDocument/2006/relationships" xmlns:m="http://schemas.openxmlformats.org/officeDocument/2006/math" xmlns:v="urn:schemas-microsoft-com:vml" xmlns:wp14="http://schemas.microsoft.com/office/word/2010/wordprocessingDrawing" xmlns:wp="http://schemas.openxmlformats.org/drawingml/2006/wordprocessingDrawing" xmlns:w10="urn:schemas-microsoft-com:office:word" xmlns:w="http://schemas.openxmlformats.org/wordprocessingml/2006/main" xmlns:w14="http://schemas.microsoft.com/office/word/2010/wordml" xmlns:w15="http://schemas.microsoft.com/office/word/2012/wordml" xmlns:w16cex="http://schemas.microsoft.com/office/word/2018/wordml/cex" xmlns:w16cid="http://schemas.microsoft.com/office/word/2016/wordml/cid" xmlns:w16="http://schemas.microsoft.com/office/word/2018/wordml" xmlns:w16se="http://schemas.microsoft.com/office/word/2015/wordml/symex" xmlns:wpg="http://schemas.microsoft.com/office/word/2010/wordprocessingGroup" xmlns:wpi="http://schemas.microsoft.com/office/word/2010/wordprocessingInk" xmlns:wne="http://schemas.microsoft.com/office/word/2006/wordml" xmlns:wps="http://schemas.microsoft.com/office/word/2010/wordprocessingShape" mc:Ignorable="w14 w15 w16se w16cid w16 w16cex wp14">
   <w:abstractNum w:abstractNumId="0" w15:restartNumberingAfterBreak="0">
     <w:nsid w:val="00C372DC"/>
     <w:multiLevelType w:val="hybridMultilevel"/>
@@ -9026,7 +9108,7 @@
 </file>
 
 <file path=word/styles.xml><?xml version="1.0" encoding="utf-8"?>
-<w:styles xmlns:mc="http://schemas.openxmlformats.org/markup-compatibility/2006" xmlns:r="http://schemas.openxmlformats.org/officeDocument/2006/relationships" xmlns:w="http://schemas.openxmlformats.org/wordprocessingml/2006/main" xmlns:w14="http://schemas.microsoft.com/office/word/2010/wordml" xmlns:w15="http://schemas.microsoft.com/office/word/2012/wordml" xmlns:w16cid="http://schemas.microsoft.com/office/word/2016/wordml/cid" xmlns:w16se="http://schemas.microsoft.com/office/word/2015/wordml/symex" mc:Ignorable="w14 w15 w16se w16cid">
+<w:styles xmlns:mc="http://schemas.openxmlformats.org/markup-compatibility/2006" xmlns:r="http://schemas.openxmlformats.org/officeDocument/2006/relationships" xmlns:w="http://schemas.openxmlformats.org/wordprocessingml/2006/main" xmlns:w14="http://schemas.microsoft.com/office/word/2010/wordml" xmlns:w15="http://schemas.microsoft.com/office/word/2012/wordml" xmlns:w16cex="http://schemas.microsoft.com/office/word/2018/wordml/cex" xmlns:w16cid="http://schemas.microsoft.com/office/word/2016/wordml/cid" xmlns:w16="http://schemas.microsoft.com/office/word/2018/wordml" xmlns:w16se="http://schemas.microsoft.com/office/word/2015/wordml/symex" mc:Ignorable="w14 w15 w16se w16cid w16 w16cex">
   <w:docDefaults>
     <w:rPrDefault>
       <w:rPr>

</xml_diff>